<commit_message>
Is it still working?
</commit_message>
<xml_diff>
--- a/presentation_conference.docx
+++ b/presentation_conference.docx
@@ -22,7 +22,13 @@
     </w:p>
     <w:p>
       <w:r>
-        <w:t xml:space="preserve">Dans cette conférence, nous voulons présenter les grandes idées mathématiques sous-tendant le problème de l’impression 3D. </w:t>
+        <w:t xml:space="preserve">Dans cette conférence, nous voulons présenter les grandes idées mathématiques sous-tendant </w:t>
+      </w:r>
+      <w:r>
+        <w:t>le procédé</w:t>
+      </w:r>
+      <w:r>
+        <w:t xml:space="preserve"> de l’impression 3D. </w:t>
       </w:r>
       <w:r>
         <w:t xml:space="preserve">En passant par l’algèbre linéaire, les structures d’arbres, la construction géométrique de solides et quelques algorithmes importants, nous esquisserons les difficultés devant être surmontées lors de l’impression. </w:t>

</xml_diff>